<commit_message>
Correct Version Of Assets
</commit_message>
<xml_diff>
--- a/Resubmission/Lewis Wilden_S177026/Research/Artefact Research.docx
+++ b/Resubmission/Lewis Wilden_S177026/Research/Artefact Research.docx
@@ -221,6 +221,70 @@
         </w:numPr>
       </w:pPr>
       <w:r>
+        <w:t>Some were produced for advertising purpose</w:t>
+      </w:r>
+    </w:p>
+    <w:p>
+      <w:pPr>
+        <w:ind w:left="360"/>
+        <w:rPr>
+          <w:b/>
+          <w:u w:val="single"/>
+        </w:rPr>
+      </w:pPr>
+      <w:r>
+        <w:rPr>
+          <w:b/>
+          <w:u w:val="single"/>
+        </w:rPr>
+        <w:t>Possible question for timeline</w:t>
+      </w:r>
+    </w:p>
+    <w:p>
+      <w:pPr>
+        <w:pStyle w:val="ListParagraph"/>
+        <w:numPr>
+          <w:ilvl w:val="0"/>
+          <w:numId w:val="9"/>
+        </w:numPr>
+      </w:pPr>
+      <w:r>
+        <w:rPr>
+          <w:b/>
+        </w:rPr>
+        <w:t>What Century was the coin Shortage?</w:t>
+      </w:r>
+    </w:p>
+    <w:p>
+      <w:pPr>
+        <w:pStyle w:val="ListParagraph"/>
+        <w:numPr>
+          <w:ilvl w:val="0"/>
+          <w:numId w:val="9"/>
+        </w:numPr>
+      </w:pPr>
+      <w:r>
+        <w:rPr>
+          <w:b/>
+        </w:rPr>
+        <w:t>What Century did trade token start being used?</w:t>
+      </w:r>
+    </w:p>
+    <w:p>
+      <w:pPr>
+        <w:pStyle w:val="ListParagraph"/>
+        <w:numPr>
+          <w:ilvl w:val="0"/>
+          <w:numId w:val="9"/>
+        </w:numPr>
+      </w:pPr>
+      <w:r>
+        <w:rPr>
+          <w:b/>
+        </w:rPr>
+        <w:t>What Century did trade token stop being used?</w:t>
+      </w:r>
+      <w:r>
         <w:rPr>
           <w:noProof/>
         </w:rPr>
@@ -231,7 +295,7 @@
               <wp:posOffset>4740910</wp:posOffset>
             </wp:positionH>
             <wp:positionV relativeFrom="paragraph">
-              <wp:posOffset>170411</wp:posOffset>
+              <wp:posOffset>167640</wp:posOffset>
             </wp:positionV>
             <wp:extent cx="1900555" cy="1398905"/>
             <wp:effectExtent l="0" t="0" r="4445" b="0"/>
@@ -287,11 +351,15 @@
           </wp:anchor>
         </w:drawing>
       </w:r>
-      <w:r>
-        <w:t>Some were produced for advertising purpose</w:t>
-      </w:r>
-    </w:p>
-    <w:p/>
+    </w:p>
+    <w:p>
+      <w:pPr>
+        <w:rPr>
+          <w:b/>
+          <w:u w:val="single"/>
+        </w:rPr>
+      </w:pPr>
+    </w:p>
     <w:p>
       <w:pPr>
         <w:rPr>
@@ -445,27 +513,101 @@
       </w:r>
     </w:p>
     <w:p>
-      <w:pPr>
-        <w:tabs>
-          <w:tab w:val="left" w:pos="5913"/>
-        </w:tabs>
-      </w:pPr>
+      <w:r>
+        <w:rPr>
+          <w:b/>
+          <w:u w:val="single"/>
+        </w:rPr>
+        <w:t>Possible question for timeline</w:t>
+      </w:r>
       <w:r>
         <w:tab/>
       </w:r>
     </w:p>
     <w:p>
       <w:pPr>
-        <w:rPr>
-          <w:b/>
-          <w:u w:val="single"/>
-        </w:rPr>
-      </w:pPr>
-      <w:r>
-        <w:rPr>
-          <w:b/>
-          <w:u w:val="single"/>
-        </w:rPr>
+        <w:pStyle w:val="ListParagraph"/>
+        <w:numPr>
+          <w:ilvl w:val="0"/>
+          <w:numId w:val="13"/>
+        </w:numPr>
+        <w:rPr>
+          <w:u w:val="single"/>
+        </w:rPr>
+      </w:pPr>
+      <w:r>
+        <w:rPr>
+          <w:b/>
+        </w:rPr>
+        <w:t>When did Ransomes open for business?</w:t>
+      </w:r>
+    </w:p>
+    <w:p>
+      <w:pPr>
+        <w:pStyle w:val="ListParagraph"/>
+        <w:numPr>
+          <w:ilvl w:val="0"/>
+          <w:numId w:val="13"/>
+        </w:numPr>
+        <w:rPr>
+          <w:u w:val="single"/>
+        </w:rPr>
+      </w:pPr>
+      <w:r>
+        <w:rPr>
+          <w:b/>
+        </w:rPr>
+        <w:t>When did Ransoms move business to Ipswich?</w:t>
+      </w:r>
+    </w:p>
+    <w:p>
+      <w:pPr>
+        <w:rPr>
+          <w:u w:val="single"/>
+        </w:rPr>
+      </w:pPr>
+    </w:p>
+    <w:p>
+      <w:pPr>
+        <w:rPr>
+          <w:u w:val="single"/>
+        </w:rPr>
+      </w:pPr>
+    </w:p>
+    <w:p>
+      <w:pPr>
+        <w:rPr>
+          <w:u w:val="single"/>
+        </w:rPr>
+      </w:pPr>
+    </w:p>
+    <w:p>
+      <w:pPr>
+        <w:rPr>
+          <w:u w:val="single"/>
+        </w:rPr>
+      </w:pPr>
+    </w:p>
+    <w:p>
+      <w:pPr>
+        <w:rPr>
+          <w:u w:val="single"/>
+        </w:rPr>
+      </w:pPr>
+    </w:p>
+    <w:p>
+      <w:pPr>
+        <w:rPr>
+          <w:b/>
+          <w:u w:val="single"/>
+        </w:rPr>
+      </w:pPr>
+      <w:r>
+        <w:rPr>
+          <w:b/>
+          <w:u w:val="single"/>
+        </w:rPr>
+        <w:lastRenderedPageBreak/>
         <w:t>Lyceum Theatre</w:t>
       </w:r>
     </w:p>
@@ -481,7 +623,7 @@
               <wp:posOffset>4607560</wp:posOffset>
             </wp:positionH>
             <wp:positionV relativeFrom="paragraph">
-              <wp:posOffset>393469</wp:posOffset>
+              <wp:posOffset>109047</wp:posOffset>
             </wp:positionV>
             <wp:extent cx="2036445" cy="1274445"/>
             <wp:effectExtent l="0" t="0" r="1905" b="1905"/>
@@ -547,6 +689,11 @@
       </w:r>
     </w:p>
     <w:p>
+      <w:pPr>
+        <w:rPr>
+          <w:noProof/>
+        </w:rPr>
+      </w:pPr>
       <w:r>
         <w:t>Became full time cinema for a short time however reverted back to live theatre in the 1930’s. Closed in mid-1930 and converted to department store 1936. Remained store until 1980’s then demolished and became the Carr S</w:t>
       </w:r>
@@ -567,6 +714,66 @@
           <w:u w:val="single"/>
         </w:rPr>
       </w:pPr>
+      <w:r>
+        <w:rPr>
+          <w:b/>
+          <w:u w:val="single"/>
+        </w:rPr>
+        <w:t>Possible question for timeline</w:t>
+      </w:r>
+    </w:p>
+    <w:p>
+      <w:pPr>
+        <w:pStyle w:val="ListParagraph"/>
+        <w:numPr>
+          <w:ilvl w:val="0"/>
+          <w:numId w:val="12"/>
+        </w:numPr>
+      </w:pPr>
+      <w:r>
+        <w:rPr>
+          <w:b/>
+        </w:rPr>
+        <w:t>When was the Lyceum first open?</w:t>
+      </w:r>
+    </w:p>
+    <w:p>
+      <w:pPr>
+        <w:pStyle w:val="ListParagraph"/>
+        <w:numPr>
+          <w:ilvl w:val="0"/>
+          <w:numId w:val="12"/>
+        </w:numPr>
+      </w:pPr>
+      <w:r>
+        <w:rPr>
+          <w:b/>
+        </w:rPr>
+        <w:t>What year was the theatre reverted to live theatre?</w:t>
+      </w:r>
+    </w:p>
+    <w:p>
+      <w:pPr>
+        <w:pStyle w:val="ListParagraph"/>
+        <w:numPr>
+          <w:ilvl w:val="0"/>
+          <w:numId w:val="12"/>
+        </w:numPr>
+      </w:pPr>
+      <w:r>
+        <w:rPr>
+          <w:b/>
+        </w:rPr>
+        <w:t>What year was it converted in to a department store?</w:t>
+      </w:r>
+    </w:p>
+    <w:p>
+      <w:pPr>
+        <w:rPr>
+          <w:b/>
+          <w:u w:val="single"/>
+        </w:rPr>
+      </w:pPr>
     </w:p>
     <w:p>
       <w:pPr>
@@ -579,7 +786,6 @@
         <w:rPr>
           <w:noProof/>
         </w:rPr>
-        <w:lastRenderedPageBreak/>
         <w:drawing>
           <wp:anchor distT="0" distB="0" distL="114300" distR="114300" simplePos="0" relativeHeight="251662336" behindDoc="0" locked="0" layoutInCell="1" allowOverlap="1" wp14:anchorId="32A7EC75">
             <wp:simplePos x="0" y="0"/>
@@ -650,8 +856,6 @@
         </w:rPr>
         <w:t>Gaumont Theatre</w:t>
       </w:r>
-      <w:bookmarkStart w:id="0" w:name="_GoBack"/>
-      <w:bookmarkEnd w:id="0"/>
     </w:p>
     <w:p>
       <w:r>
@@ -668,6 +872,11 @@
       </w:r>
     </w:p>
     <w:p>
+      <w:pPr>
+        <w:rPr>
+          <w:noProof/>
+        </w:rPr>
+      </w:pPr>
       <w:r>
         <w:t>In 1955 it was renamed Gaumont, in 1987 the theatre was rebranded with the Odeon name. Both cinemas closed 20</w:t>
       </w:r>
@@ -696,6 +905,93 @@
         <w:t xml:space="preserve"> </w:t>
       </w:r>
     </w:p>
+    <w:p>
+      <w:pPr>
+        <w:rPr>
+          <w:b/>
+          <w:u w:val="single"/>
+        </w:rPr>
+      </w:pPr>
+      <w:r>
+        <w:rPr>
+          <w:b/>
+          <w:u w:val="single"/>
+        </w:rPr>
+        <w:t>Possible question for timeline</w:t>
+      </w:r>
+    </w:p>
+    <w:p>
+      <w:pPr>
+        <w:pStyle w:val="ListParagraph"/>
+        <w:numPr>
+          <w:ilvl w:val="0"/>
+          <w:numId w:val="11"/>
+        </w:numPr>
+        <w:rPr>
+          <w:b/>
+        </w:rPr>
+      </w:pPr>
+      <w:r>
+        <w:rPr>
+          <w:b/>
+        </w:rPr>
+        <w:t>What year was the Theatre open?</w:t>
+      </w:r>
+    </w:p>
+    <w:p>
+      <w:pPr>
+        <w:pStyle w:val="ListParagraph"/>
+        <w:numPr>
+          <w:ilvl w:val="0"/>
+          <w:numId w:val="11"/>
+        </w:numPr>
+        <w:rPr>
+          <w:b/>
+        </w:rPr>
+      </w:pPr>
+      <w:r>
+        <w:rPr>
+          <w:b/>
+        </w:rPr>
+        <w:t>What year was the regent renamed to the Gaumont?</w:t>
+      </w:r>
+    </w:p>
+    <w:p>
+      <w:pPr>
+        <w:pStyle w:val="ListParagraph"/>
+        <w:numPr>
+          <w:ilvl w:val="0"/>
+          <w:numId w:val="11"/>
+        </w:numPr>
+        <w:rPr>
+          <w:b/>
+        </w:rPr>
+      </w:pPr>
+      <w:r>
+        <w:rPr>
+          <w:b/>
+        </w:rPr>
+        <w:t>In what year did the theatre close?</w:t>
+      </w:r>
+    </w:p>
+    <w:p>
+      <w:pPr>
+        <w:pStyle w:val="ListParagraph"/>
+        <w:numPr>
+          <w:ilvl w:val="0"/>
+          <w:numId w:val="11"/>
+        </w:numPr>
+        <w:rPr>
+          <w:b/>
+        </w:rPr>
+      </w:pPr>
+      <w:r>
+        <w:rPr>
+          <w:b/>
+        </w:rPr>
+        <w:t>What year was the Gaumont renamed with its original name?</w:t>
+      </w:r>
+    </w:p>
     <w:p/>
     <w:p>
       <w:pPr>
@@ -739,6 +1035,67 @@
     <w:p>
       <w:r>
         <w:t>Alderton’s traded for 140 years until a building fire in the building next door caused major damage and was destroyed.</w:t>
+      </w:r>
+    </w:p>
+    <w:p>
+      <w:pPr>
+        <w:rPr>
+          <w:b/>
+          <w:u w:val="single"/>
+        </w:rPr>
+      </w:pPr>
+      <w:r>
+        <w:rPr>
+          <w:b/>
+          <w:u w:val="single"/>
+        </w:rPr>
+        <w:t>Possible question for timeline</w:t>
+      </w:r>
+    </w:p>
+    <w:p>
+      <w:pPr>
+        <w:pStyle w:val="ListParagraph"/>
+        <w:numPr>
+          <w:ilvl w:val="0"/>
+          <w:numId w:val="10"/>
+        </w:numPr>
+      </w:pPr>
+      <w:r>
+        <w:rPr>
+          <w:b/>
+        </w:rPr>
+        <w:t>When did Alderton’s open for business?</w:t>
+      </w:r>
+    </w:p>
+    <w:p>
+      <w:pPr>
+        <w:pStyle w:val="ListParagraph"/>
+        <w:numPr>
+          <w:ilvl w:val="0"/>
+          <w:numId w:val="10"/>
+        </w:numPr>
+      </w:pPr>
+      <w:r>
+        <w:rPr>
+          <w:b/>
+        </w:rPr>
+        <w:t>When did Alderton’s change premise?</w:t>
+      </w:r>
+    </w:p>
+    <w:p>
+      <w:pPr>
+        <w:pStyle w:val="ListParagraph"/>
+        <w:numPr>
+          <w:ilvl w:val="0"/>
+          <w:numId w:val="10"/>
+        </w:numPr>
+      </w:pPr>
+      <w:r>
+        <w:rPr>
+          <w:b/>
+        </w:rPr>
+        <w:lastRenderedPageBreak/>
+        <w:t>In what year did a fire cause damage to Alderton’s</w:t>
       </w:r>
     </w:p>
     <w:p>
@@ -950,7 +1307,94 @@
         <w:t>Made from Gold Alloy dating back to 150 BC – 50 BC</w:t>
       </w:r>
       <w:r>
-        <w:t xml:space="preserve"> associated with the iron age La Tene culture.</w:t>
+        <w:t xml:space="preserve"> associated with the iron age La </w:t>
+      </w:r>
+      <w:proofErr w:type="spellStart"/>
+      <w:r>
+        <w:t>Tene</w:t>
+      </w:r>
+      <w:proofErr w:type="spellEnd"/>
+      <w:r>
+        <w:t xml:space="preserve"> culture.</w:t>
+      </w:r>
+    </w:p>
+    <w:p>
+      <w:pPr>
+        <w:rPr>
+          <w:b/>
+          <w:u w:val="single"/>
+        </w:rPr>
+      </w:pPr>
+      <w:r>
+        <w:rPr>
+          <w:b/>
+          <w:u w:val="single"/>
+        </w:rPr>
+        <w:t>Possible question for timeline</w:t>
+      </w:r>
+    </w:p>
+    <w:p>
+      <w:pPr>
+        <w:pStyle w:val="ListParagraph"/>
+        <w:numPr>
+          <w:ilvl w:val="0"/>
+          <w:numId w:val="8"/>
+        </w:numPr>
+        <w:rPr>
+          <w:b/>
+        </w:rPr>
+      </w:pPr>
+      <w:r>
+        <w:rPr>
+          <w:b/>
+        </w:rPr>
+        <w:t xml:space="preserve">In what year were the Ipswich </w:t>
+      </w:r>
+      <w:proofErr w:type="spellStart"/>
+      <w:r>
+        <w:rPr>
+          <w:b/>
+        </w:rPr>
+        <w:t>torcs</w:t>
+      </w:r>
+      <w:proofErr w:type="spellEnd"/>
+      <w:r>
+        <w:rPr>
+          <w:b/>
+        </w:rPr>
+        <w:t xml:space="preserve"> found?</w:t>
+      </w:r>
+    </w:p>
+    <w:p>
+      <w:pPr>
+        <w:pStyle w:val="ListParagraph"/>
+        <w:numPr>
+          <w:ilvl w:val="0"/>
+          <w:numId w:val="8"/>
+        </w:numPr>
+        <w:rPr>
+          <w:b/>
+        </w:rPr>
+      </w:pPr>
+      <w:r>
+        <w:rPr>
+          <w:b/>
+        </w:rPr>
+        <w:t xml:space="preserve">In what year were the </w:t>
+      </w:r>
+      <w:proofErr w:type="spellStart"/>
+      <w:r>
+        <w:rPr>
+          <w:b/>
+        </w:rPr>
+        <w:t>torcs</w:t>
+      </w:r>
+      <w:proofErr w:type="spellEnd"/>
+      <w:r>
+        <w:rPr>
+          <w:b/>
+        </w:rPr>
+        <w:t xml:space="preserve"> made?</w:t>
       </w:r>
     </w:p>
     <w:p/>
@@ -991,28 +1435,26 @@
         <w:t>.</w:t>
       </w:r>
     </w:p>
-    <w:p/>
-    <w:p>
-      <w:pPr>
-        <w:rPr>
-          <w:b/>
-          <w:u w:val="single"/>
-        </w:rPr>
-      </w:pPr>
-    </w:p>
-    <w:p>
-      <w:pPr>
-        <w:rPr>
-          <w:b/>
-          <w:u w:val="single"/>
-        </w:rPr>
-      </w:pPr>
-      <w:r>
-        <w:rPr>
-          <w:b/>
-          <w:u w:val="single"/>
-        </w:rPr>
-        <w:lastRenderedPageBreak/>
+    <w:p>
+      <w:pPr>
+        <w:rPr>
+          <w:b/>
+          <w:u w:val="single"/>
+        </w:rPr>
+      </w:pPr>
+    </w:p>
+    <w:p>
+      <w:pPr>
+        <w:rPr>
+          <w:b/>
+          <w:u w:val="single"/>
+        </w:rPr>
+      </w:pPr>
+      <w:r>
+        <w:rPr>
+          <w:b/>
+          <w:u w:val="single"/>
+        </w:rPr>
         <w:t>Saxon Ipswich Ware</w:t>
       </w:r>
     </w:p>
@@ -1167,17 +1609,593 @@
       </w:r>
     </w:p>
     <w:p/>
+    <w:p>
+      <w:pPr>
+        <w:ind w:left="360"/>
+      </w:pPr>
+    </w:p>
+    <w:p/>
+    <w:p/>
+    <w:p>
+      <w:pPr>
+        <w:rPr>
+          <w:b/>
+          <w:u w:val="single"/>
+        </w:rPr>
+      </w:pPr>
+      <w:r>
+        <w:rPr>
+          <w:b/>
+          <w:u w:val="single"/>
+        </w:rPr>
+        <w:lastRenderedPageBreak/>
+        <w:t>Roman Coins</w:t>
+      </w:r>
+    </w:p>
+    <w:p>
+      <w:r>
+        <w:t>Found below the surface of a field near Speedwell Avenue, roughly 1,000 coins discovered in total. The coins discovered are roughly 2,000 years old</w:t>
+      </w:r>
+    </w:p>
+    <w:p/>
+    <w:p>
+      <w:pPr>
+        <w:rPr>
+          <w:b/>
+          <w:u w:val="single"/>
+        </w:rPr>
+      </w:pPr>
+      <w:r>
+        <w:rPr>
+          <w:b/>
+          <w:u w:val="single"/>
+        </w:rPr>
+        <w:t>Bramford Road Flints</w:t>
+      </w:r>
+    </w:p>
+    <w:p>
+      <w:r>
+        <w:t>F</w:t>
+      </w:r>
+      <w:r>
+        <w:t>ound between Edward close and Br</w:t>
+      </w:r>
+      <w:r>
+        <w:t>amford Road</w:t>
+      </w:r>
+      <w:r>
+        <w:t xml:space="preserve"> in 2004. A single pit was dug that showed evidence of late Neolithic/Early bronze </w:t>
+      </w:r>
+      <w:r>
+        <w:t>age worked</w:t>
+      </w:r>
+      <w:r>
+        <w:t xml:space="preserve"> flints</w:t>
+      </w:r>
+      <w:r>
+        <w:t>. Pottery, Animal remains and burnt flint were also found in the pit.</w:t>
+      </w:r>
+    </w:p>
+    <w:p>
+      <w:r>
+        <w:rPr>
+          <w:noProof/>
+        </w:rPr>
+        <w:drawing>
+          <wp:anchor distT="0" distB="0" distL="114300" distR="114300" simplePos="0" relativeHeight="251667456" behindDoc="0" locked="0" layoutInCell="1" allowOverlap="1">
+            <wp:simplePos x="0" y="0"/>
+            <wp:positionH relativeFrom="column">
+              <wp:posOffset>3920606</wp:posOffset>
+            </wp:positionH>
+            <wp:positionV relativeFrom="paragraph">
+              <wp:posOffset>260985</wp:posOffset>
+            </wp:positionV>
+            <wp:extent cx="2480310" cy="1560830"/>
+            <wp:effectExtent l="0" t="0" r="0" b="1270"/>
+            <wp:wrapSquare wrapText="bothSides"/>
+            <wp:docPr id="10" name="Picture 10" descr="Ipswich Historic Lettering: Custom House 1845"/>
+            <wp:cNvGraphicFramePr>
+              <a:graphicFrameLocks xmlns:a="http://schemas.openxmlformats.org/drawingml/2006/main" noChangeAspect="1"/>
+            </wp:cNvGraphicFramePr>
+            <a:graphic xmlns:a="http://schemas.openxmlformats.org/drawingml/2006/main">
+              <a:graphicData uri="http://schemas.openxmlformats.org/drawingml/2006/picture">
+                <pic:pic xmlns:pic="http://schemas.openxmlformats.org/drawingml/2006/picture">
+                  <pic:nvPicPr>
+                    <pic:cNvPr id="0" name="Picture 2" descr="Ipswich Historic Lettering: Custom House 1845"/>
+                    <pic:cNvPicPr>
+                      <a:picLocks noChangeAspect="1" noChangeArrowheads="1"/>
+                    </pic:cNvPicPr>
+                  </pic:nvPicPr>
+                  <pic:blipFill>
+                    <a:blip r:embed="rId13">
+                      <a:extLst>
+                        <a:ext uri="{28A0092B-C50C-407E-A947-70E740481C1C}">
+                          <a14:useLocalDpi xmlns:a14="http://schemas.microsoft.com/office/drawing/2010/main" val="0"/>
+                        </a:ext>
+                      </a:extLst>
+                    </a:blip>
+                    <a:srcRect/>
+                    <a:stretch>
+                      <a:fillRect/>
+                    </a:stretch>
+                  </pic:blipFill>
+                  <pic:spPr bwMode="auto">
+                    <a:xfrm>
+                      <a:off x="0" y="0"/>
+                      <a:ext cx="2480310" cy="1560830"/>
+                    </a:xfrm>
+                    <a:prstGeom prst="rect">
+                      <a:avLst/>
+                    </a:prstGeom>
+                    <a:noFill/>
+                    <a:ln>
+                      <a:noFill/>
+                    </a:ln>
+                  </pic:spPr>
+                </pic:pic>
+              </a:graphicData>
+            </a:graphic>
+            <wp14:sizeRelH relativeFrom="page">
+              <wp14:pctWidth>0</wp14:pctWidth>
+            </wp14:sizeRelH>
+            <wp14:sizeRelV relativeFrom="page">
+              <wp14:pctHeight>0</wp14:pctHeight>
+            </wp14:sizeRelV>
+          </wp:anchor>
+        </w:drawing>
+      </w:r>
+    </w:p>
+    <w:p>
+      <w:r>
+        <w:rPr>
+          <w:b/>
+          <w:u w:val="single"/>
+        </w:rPr>
+        <w:t>The Old Customs House (Carved Oak Spandrels)</w:t>
+      </w:r>
+    </w:p>
+    <w:p>
+      <w:r>
+        <w:t>The old customs house stood on Common Quay for 500 years before it was demolished in 1843 to make way for the customs house we see today. The ornately carved timbers The Old customs house was contracted with were save by the Ipswich museum when it was demolished</w:t>
+      </w:r>
+      <w:r>
+        <w:t>.</w:t>
+      </w:r>
+      <w:r>
+        <w:t xml:space="preserve"> </w:t>
+      </w:r>
+    </w:p>
+    <w:p/>
+    <w:p>
+      <w:pPr>
+        <w:rPr>
+          <w:b/>
+          <w:u w:val="single"/>
+        </w:rPr>
+      </w:pPr>
+      <w:r>
+        <w:rPr>
+          <w:b/>
+          <w:noProof/>
+        </w:rPr>
+        <w:drawing>
+          <wp:anchor distT="0" distB="0" distL="114300" distR="114300" simplePos="0" relativeHeight="251666432" behindDoc="0" locked="0" layoutInCell="1" allowOverlap="1">
+            <wp:simplePos x="0" y="0"/>
+            <wp:positionH relativeFrom="column">
+              <wp:posOffset>4710141</wp:posOffset>
+            </wp:positionH>
+            <wp:positionV relativeFrom="paragraph">
+              <wp:posOffset>12758</wp:posOffset>
+            </wp:positionV>
+            <wp:extent cx="1239520" cy="2174875"/>
+            <wp:effectExtent l="0" t="0" r="0" b="0"/>
+            <wp:wrapSquare wrapText="bothSides"/>
+            <wp:docPr id="9" name="Picture 9" descr="C:\Users\Lewis.DESKTOP-ANSSNKQ\AppData\Local\Microsoft\Windows\INetCache\Content.Word\Screenshot_2018-07-16 E-17-68 Appendix 1 - Draft Development and Archaeology SPD pdf.png"/>
+            <wp:cNvGraphicFramePr>
+              <a:graphicFrameLocks xmlns:a="http://schemas.openxmlformats.org/drawingml/2006/main" noChangeAspect="1"/>
+            </wp:cNvGraphicFramePr>
+            <a:graphic xmlns:a="http://schemas.openxmlformats.org/drawingml/2006/main">
+              <a:graphicData uri="http://schemas.openxmlformats.org/drawingml/2006/picture">
+                <pic:pic xmlns:pic="http://schemas.openxmlformats.org/drawingml/2006/picture">
+                  <pic:nvPicPr>
+                    <pic:cNvPr id="0" name="Picture 1" descr="C:\Users\Lewis.DESKTOP-ANSSNKQ\AppData\Local\Microsoft\Windows\INetCache\Content.Word\Screenshot_2018-07-16 E-17-68 Appendix 1 - Draft Development and Archaeology SPD pdf.png"/>
+                    <pic:cNvPicPr>
+                      <a:picLocks noChangeAspect="1" noChangeArrowheads="1"/>
+                    </pic:cNvPicPr>
+                  </pic:nvPicPr>
+                  <pic:blipFill rotWithShape="1">
+                    <a:blip r:embed="rId14">
+                      <a:extLst>
+                        <a:ext uri="{28A0092B-C50C-407E-A947-70E740481C1C}">
+                          <a14:useLocalDpi xmlns:a14="http://schemas.microsoft.com/office/drawing/2010/main" val="0"/>
+                        </a:ext>
+                      </a:extLst>
+                    </a:blip>
+                    <a:srcRect l="7558" t="2311" r="10463"/>
+                    <a:stretch/>
+                  </pic:blipFill>
+                  <pic:spPr bwMode="auto">
+                    <a:xfrm>
+                      <a:off x="0" y="0"/>
+                      <a:ext cx="1239520" cy="2174875"/>
+                    </a:xfrm>
+                    <a:prstGeom prst="rect">
+                      <a:avLst/>
+                    </a:prstGeom>
+                    <a:noFill/>
+                    <a:ln>
+                      <a:noFill/>
+                    </a:ln>
+                    <a:extLst>
+                      <a:ext uri="{53640926-AAD7-44D8-BBD7-CCE9431645EC}">
+                        <a14:shadowObscured xmlns:a14="http://schemas.microsoft.com/office/drawing/2010/main"/>
+                      </a:ext>
+                    </a:extLst>
+                  </pic:spPr>
+                </pic:pic>
+              </a:graphicData>
+            </a:graphic>
+            <wp14:sizeRelH relativeFrom="page">
+              <wp14:pctWidth>0</wp14:pctWidth>
+            </wp14:sizeRelH>
+            <wp14:sizeRelV relativeFrom="page">
+              <wp14:pctHeight>0</wp14:pctHeight>
+            </wp14:sizeRelV>
+          </wp:anchor>
+        </w:drawing>
+      </w:r>
+      <w:r>
+        <w:rPr>
+          <w:b/>
+          <w:u w:val="single"/>
+        </w:rPr>
+        <w:t>Atys Carving on Jet Plaque</w:t>
+      </w:r>
+    </w:p>
+    <w:p>
+      <w:r>
+        <w:t>The villa complex located at castle hill is the most significant roman sight, it is the largest known roman villa in Suffolk. One of the most unusual finds was a jet plaque depicting Atys a eastern deity</w:t>
+      </w:r>
+    </w:p>
+    <w:p/>
+    <w:p/>
+    <w:p>
+      <w:bookmarkStart w:id="0" w:name="_GoBack"/>
+      <w:bookmarkEnd w:id="0"/>
+    </w:p>
     <w:p/>
     <w:p/>
     <w:p/>
     <w:p/>
     <w:p/>
-    <w:p>
-      <w:pPr>
-        <w:ind w:left="360"/>
-      </w:pPr>
-    </w:p>
     <w:p/>
+    <w:p/>
+    <w:p/>
+    <w:p/>
+    <w:p/>
+    <w:p/>
+    <w:p/>
+    <w:p/>
+    <w:p/>
+    <w:p>
+      <w:r>
+        <w:t>Bibliography</w:t>
+      </w:r>
+    </w:p>
+    <w:p>
+      <w:hyperlink r:id="rId15" w:history="1">
+        <w:r>
+          <w:rPr>
+            <w:rStyle w:val="Hyperlink"/>
+          </w:rPr>
+          <w:t>http://www.thecoppercorner.com/history/17thC_hist.html</w:t>
+        </w:r>
+      </w:hyperlink>
+    </w:p>
+    <w:p>
+      <w:pPr>
+        <w:rPr>
+          <w:b/>
+        </w:rPr>
+      </w:pPr>
+      <w:hyperlink r:id="rId16" w:history="1">
+        <w:r>
+          <w:rPr>
+            <w:rStyle w:val="Hyperlink"/>
+          </w:rPr>
+          <w:t>http://www.thecoppercorner.com/history/18thC_hist.html</w:t>
+        </w:r>
+      </w:hyperlink>
+    </w:p>
+    <w:p>
+      <w:pPr>
+        <w:rPr>
+          <w:b/>
+        </w:rPr>
+      </w:pPr>
+      <w:hyperlink r:id="rId17" w:history="1">
+        <w:r>
+          <w:rPr>
+            <w:rStyle w:val="Hyperlink"/>
+          </w:rPr>
+          <w:t>http://www.lapv.co.uk/news/fullstory.php/aid/846/Ransomes_Jacobsen_marks_185_years_of_mower_history.html</w:t>
+        </w:r>
+      </w:hyperlink>
+    </w:p>
+    <w:p>
+      <w:pPr>
+        <w:rPr>
+          <w:b/>
+        </w:rPr>
+      </w:pPr>
+      <w:hyperlink r:id="rId18" w:history="1">
+        <w:r>
+          <w:rPr>
+            <w:rStyle w:val="Hyperlink"/>
+          </w:rPr>
+          <w:t>http://www.arthurlloyd.co.uk/IpswichTheatres.htm</w:t>
+        </w:r>
+      </w:hyperlink>
+    </w:p>
+    <w:p>
+      <w:pPr>
+        <w:rPr>
+          <w:b/>
+        </w:rPr>
+      </w:pPr>
+      <w:hyperlink r:id="rId19" w:history="1">
+        <w:r>
+          <w:rPr>
+            <w:rStyle w:val="Hyperlink"/>
+          </w:rPr>
+          <w:t>https://cimuseums.org.uk/project/the-boss-hall-brooch/</w:t>
+        </w:r>
+      </w:hyperlink>
+    </w:p>
+    <w:p>
+      <w:pPr>
+        <w:rPr>
+          <w:b/>
+        </w:rPr>
+      </w:pPr>
+      <w:hyperlink r:id="rId20" w:history="1">
+        <w:r>
+          <w:rPr>
+            <w:rStyle w:val="Hyperlink"/>
+          </w:rPr>
+          <w:t>http://www.ipswichstar.co.uk/news/do-you-remember-the-fire-that-tore-through-ipswich-buttermarket-in-suffolk-in-1992-1-4893071</w:t>
+        </w:r>
+      </w:hyperlink>
+    </w:p>
+    <w:p>
+      <w:pPr>
+        <w:rPr>
+          <w:b/>
+        </w:rPr>
+      </w:pPr>
+      <w:hyperlink r:id="rId21" w:history="1">
+        <w:r>
+          <w:rPr>
+            <w:rStyle w:val="Hyperlink"/>
+          </w:rPr>
+          <w:t>http://www.spoilheap.co.uk/pot_gall1.htm</w:t>
+        </w:r>
+      </w:hyperlink>
+    </w:p>
+    <w:p>
+      <w:pPr>
+        <w:rPr>
+          <w:b/>
+        </w:rPr>
+      </w:pPr>
+      <w:hyperlink r:id="rId22" w:history="1">
+        <w:r>
+          <w:rPr>
+            <w:rStyle w:val="Hyperlink"/>
+          </w:rPr>
+          <w:t>http://www.ipswich-lettering.co.uk/potteries.html</w:t>
+        </w:r>
+      </w:hyperlink>
+    </w:p>
+    <w:p>
+      <w:pPr>
+        <w:tabs>
+          <w:tab w:val="left" w:pos="5127"/>
+        </w:tabs>
+        <w:rPr>
+          <w:b/>
+        </w:rPr>
+      </w:pPr>
+      <w:hyperlink r:id="rId23" w:history="1">
+        <w:r>
+          <w:rPr>
+            <w:rStyle w:val="Hyperlink"/>
+          </w:rPr>
+          <w:t>http://www.suffolkcamra.co.uk/pubs/pub/533</w:t>
+        </w:r>
+      </w:hyperlink>
+      <w:r>
+        <w:rPr>
+          <w:b/>
+        </w:rPr>
+        <w:tab/>
+      </w:r>
+    </w:p>
+    <w:p>
+      <w:pPr>
+        <w:tabs>
+          <w:tab w:val="left" w:pos="5127"/>
+        </w:tabs>
+        <w:rPr>
+          <w:b/>
+        </w:rPr>
+      </w:pPr>
+      <w:hyperlink r:id="rId24" w:history="1">
+        <w:r>
+          <w:rPr>
+            <w:rStyle w:val="Hyperlink"/>
+          </w:rPr>
+          <w:t>http://www.britishmuseum.org/research/collection_online/collection_object_details.aspx?objectId=1362782&amp;partId=1&amp;images=true</w:t>
+        </w:r>
+      </w:hyperlink>
+    </w:p>
+    <w:p>
+      <w:pPr>
+        <w:tabs>
+          <w:tab w:val="left" w:pos="5127"/>
+        </w:tabs>
+        <w:rPr>
+          <w:b/>
+        </w:rPr>
+      </w:pPr>
+      <w:hyperlink r:id="rId25" w:history="1">
+        <w:r>
+          <w:rPr>
+            <w:rStyle w:val="Hyperlink"/>
+          </w:rPr>
+          <w:t>http://www.ipswichstar.co.uk/news/ipswich-men-find-roman-treasure-trove-1-103951</w:t>
+        </w:r>
+      </w:hyperlink>
+    </w:p>
+    <w:p>
+      <w:pPr>
+        <w:tabs>
+          <w:tab w:val="left" w:pos="5127"/>
+        </w:tabs>
+        <w:rPr>
+          <w:b/>
+        </w:rPr>
+      </w:pPr>
+      <w:hyperlink r:id="rId26" w:history="1">
+        <w:r>
+          <w:rPr>
+            <w:rStyle w:val="Hyperlink"/>
+          </w:rPr>
+          <w:t>https://heritage.suffolk.gov.uk/hbsmr-web/record.aspx?UID=MSF29285-Land-between-Edward-Close-Bramford-Road-Rear-of-1-25-Kingston-Road-Ipswich.&amp;pageid=16&amp;mid=9</w:t>
+        </w:r>
+      </w:hyperlink>
+    </w:p>
+    <w:p>
+      <w:pPr>
+        <w:tabs>
+          <w:tab w:val="left" w:pos="5127"/>
+        </w:tabs>
+        <w:rPr>
+          <w:b/>
+        </w:rPr>
+      </w:pPr>
+      <w:hyperlink r:id="rId27" w:history="1">
+        <w:r>
+          <w:rPr>
+            <w:rStyle w:val="Hyperlink"/>
+          </w:rPr>
+          <w:t>https://heritage.suffolk.gov.uk/roman-ipswich</w:t>
+        </w:r>
+      </w:hyperlink>
+    </w:p>
+    <w:p>
+      <w:pPr>
+        <w:tabs>
+          <w:tab w:val="left" w:pos="5127"/>
+        </w:tabs>
+        <w:rPr>
+          <w:b/>
+        </w:rPr>
+      </w:pPr>
+    </w:p>
+    <w:p>
+      <w:pPr>
+        <w:tabs>
+          <w:tab w:val="left" w:pos="5127"/>
+        </w:tabs>
+        <w:rPr>
+          <w:b/>
+        </w:rPr>
+      </w:pPr>
+    </w:p>
+    <w:p>
+      <w:pPr>
+        <w:tabs>
+          <w:tab w:val="left" w:pos="5127"/>
+        </w:tabs>
+        <w:rPr>
+          <w:b/>
+        </w:rPr>
+      </w:pPr>
+    </w:p>
+    <w:p>
+      <w:pPr>
+        <w:tabs>
+          <w:tab w:val="left" w:pos="5127"/>
+        </w:tabs>
+        <w:rPr>
+          <w:b/>
+        </w:rPr>
+      </w:pPr>
+    </w:p>
+    <w:p>
+      <w:pPr>
+        <w:rPr>
+          <w:b/>
+        </w:rPr>
+      </w:pPr>
+    </w:p>
+    <w:p>
+      <w:pPr>
+        <w:rPr>
+          <w:b/>
+        </w:rPr>
+      </w:pPr>
+    </w:p>
+    <w:p>
+      <w:pPr>
+        <w:rPr>
+          <w:b/>
+        </w:rPr>
+      </w:pPr>
+    </w:p>
+    <w:p>
+      <w:pPr>
+        <w:rPr>
+          <w:b/>
+        </w:rPr>
+      </w:pPr>
+    </w:p>
+    <w:p>
+      <w:pPr>
+        <w:rPr>
+          <w:b/>
+        </w:rPr>
+      </w:pPr>
+    </w:p>
+    <w:p>
+      <w:pPr>
+        <w:rPr>
+          <w:b/>
+        </w:rPr>
+      </w:pPr>
+    </w:p>
+    <w:p>
+      <w:pPr>
+        <w:rPr>
+          <w:b/>
+        </w:rPr>
+      </w:pPr>
+    </w:p>
+    <w:p>
+      <w:pPr>
+        <w:rPr>
+          <w:b/>
+        </w:rPr>
+      </w:pPr>
+    </w:p>
+    <w:p>
+      <w:pPr>
+        <w:rPr>
+          <w:b/>
+        </w:rPr>
+      </w:pPr>
+    </w:p>
     <w:sectPr>
       <w:pgSz w:w="11906" w:h="16838"/>
       <w:pgMar w:top="1440" w:right="1440" w:bottom="1440" w:left="1440" w:header="708" w:footer="708" w:gutter="0"/>
@@ -1304,6 +2322,345 @@
     </w:lvl>
   </w:abstractNum>
   <w:abstractNum w:abstractNumId="1" w15:restartNumberingAfterBreak="0">
+    <w:nsid w:val="198006EF"/>
+    <w:multiLevelType w:val="hybridMultilevel"/>
+    <w:tmpl w:val="771E507C"/>
+    <w:lvl w:ilvl="0" w:tplc="0809000B">
+      <w:start w:val="1"/>
+      <w:numFmt w:val="bullet"/>
+      <w:lvlText w:val=""/>
+      <w:lvlJc w:val="left"/>
+      <w:pPr>
+        <w:ind w:left="720" w:hanging="360"/>
+      </w:pPr>
+      <w:rPr>
+        <w:rFonts w:ascii="Wingdings" w:hAnsi="Wingdings" w:hint="default"/>
+      </w:rPr>
+    </w:lvl>
+    <w:lvl w:ilvl="1" w:tplc="08090003" w:tentative="1">
+      <w:start w:val="1"/>
+      <w:numFmt w:val="bullet"/>
+      <w:lvlText w:val="o"/>
+      <w:lvlJc w:val="left"/>
+      <w:pPr>
+        <w:ind w:left="1440" w:hanging="360"/>
+      </w:pPr>
+      <w:rPr>
+        <w:rFonts w:ascii="Courier New" w:hAnsi="Courier New" w:cs="Courier New" w:hint="default"/>
+      </w:rPr>
+    </w:lvl>
+    <w:lvl w:ilvl="2" w:tplc="08090005" w:tentative="1">
+      <w:start w:val="1"/>
+      <w:numFmt w:val="bullet"/>
+      <w:lvlText w:val=""/>
+      <w:lvlJc w:val="left"/>
+      <w:pPr>
+        <w:ind w:left="2160" w:hanging="360"/>
+      </w:pPr>
+      <w:rPr>
+        <w:rFonts w:ascii="Wingdings" w:hAnsi="Wingdings" w:hint="default"/>
+      </w:rPr>
+    </w:lvl>
+    <w:lvl w:ilvl="3" w:tplc="08090001" w:tentative="1">
+      <w:start w:val="1"/>
+      <w:numFmt w:val="bullet"/>
+      <w:lvlText w:val=""/>
+      <w:lvlJc w:val="left"/>
+      <w:pPr>
+        <w:ind w:left="2880" w:hanging="360"/>
+      </w:pPr>
+      <w:rPr>
+        <w:rFonts w:ascii="Symbol" w:hAnsi="Symbol" w:hint="default"/>
+      </w:rPr>
+    </w:lvl>
+    <w:lvl w:ilvl="4" w:tplc="08090003" w:tentative="1">
+      <w:start w:val="1"/>
+      <w:numFmt w:val="bullet"/>
+      <w:lvlText w:val="o"/>
+      <w:lvlJc w:val="left"/>
+      <w:pPr>
+        <w:ind w:left="3600" w:hanging="360"/>
+      </w:pPr>
+      <w:rPr>
+        <w:rFonts w:ascii="Courier New" w:hAnsi="Courier New" w:cs="Courier New" w:hint="default"/>
+      </w:rPr>
+    </w:lvl>
+    <w:lvl w:ilvl="5" w:tplc="08090005" w:tentative="1">
+      <w:start w:val="1"/>
+      <w:numFmt w:val="bullet"/>
+      <w:lvlText w:val=""/>
+      <w:lvlJc w:val="left"/>
+      <w:pPr>
+        <w:ind w:left="4320" w:hanging="360"/>
+      </w:pPr>
+      <w:rPr>
+        <w:rFonts w:ascii="Wingdings" w:hAnsi="Wingdings" w:hint="default"/>
+      </w:rPr>
+    </w:lvl>
+    <w:lvl w:ilvl="6" w:tplc="08090001" w:tentative="1">
+      <w:start w:val="1"/>
+      <w:numFmt w:val="bullet"/>
+      <w:lvlText w:val=""/>
+      <w:lvlJc w:val="left"/>
+      <w:pPr>
+        <w:ind w:left="5040" w:hanging="360"/>
+      </w:pPr>
+      <w:rPr>
+        <w:rFonts w:ascii="Symbol" w:hAnsi="Symbol" w:hint="default"/>
+      </w:rPr>
+    </w:lvl>
+    <w:lvl w:ilvl="7" w:tplc="08090003" w:tentative="1">
+      <w:start w:val="1"/>
+      <w:numFmt w:val="bullet"/>
+      <w:lvlText w:val="o"/>
+      <w:lvlJc w:val="left"/>
+      <w:pPr>
+        <w:ind w:left="5760" w:hanging="360"/>
+      </w:pPr>
+      <w:rPr>
+        <w:rFonts w:ascii="Courier New" w:hAnsi="Courier New" w:cs="Courier New" w:hint="default"/>
+      </w:rPr>
+    </w:lvl>
+    <w:lvl w:ilvl="8" w:tplc="08090005" w:tentative="1">
+      <w:start w:val="1"/>
+      <w:numFmt w:val="bullet"/>
+      <w:lvlText w:val=""/>
+      <w:lvlJc w:val="left"/>
+      <w:pPr>
+        <w:ind w:left="6480" w:hanging="360"/>
+      </w:pPr>
+      <w:rPr>
+        <w:rFonts w:ascii="Wingdings" w:hAnsi="Wingdings" w:hint="default"/>
+      </w:rPr>
+    </w:lvl>
+  </w:abstractNum>
+  <w:abstractNum w:abstractNumId="2" w15:restartNumberingAfterBreak="0">
+    <w:nsid w:val="22D61E80"/>
+    <w:multiLevelType w:val="hybridMultilevel"/>
+    <w:tmpl w:val="7AE0736C"/>
+    <w:lvl w:ilvl="0" w:tplc="0809000B">
+      <w:start w:val="1"/>
+      <w:numFmt w:val="bullet"/>
+      <w:lvlText w:val=""/>
+      <w:lvlJc w:val="left"/>
+      <w:pPr>
+        <w:ind w:left="720" w:hanging="360"/>
+      </w:pPr>
+      <w:rPr>
+        <w:rFonts w:ascii="Wingdings" w:hAnsi="Wingdings" w:hint="default"/>
+      </w:rPr>
+    </w:lvl>
+    <w:lvl w:ilvl="1" w:tplc="08090003" w:tentative="1">
+      <w:start w:val="1"/>
+      <w:numFmt w:val="bullet"/>
+      <w:lvlText w:val="o"/>
+      <w:lvlJc w:val="left"/>
+      <w:pPr>
+        <w:ind w:left="1440" w:hanging="360"/>
+      </w:pPr>
+      <w:rPr>
+        <w:rFonts w:ascii="Courier New" w:hAnsi="Courier New" w:cs="Courier New" w:hint="default"/>
+      </w:rPr>
+    </w:lvl>
+    <w:lvl w:ilvl="2" w:tplc="08090005" w:tentative="1">
+      <w:start w:val="1"/>
+      <w:numFmt w:val="bullet"/>
+      <w:lvlText w:val=""/>
+      <w:lvlJc w:val="left"/>
+      <w:pPr>
+        <w:ind w:left="2160" w:hanging="360"/>
+      </w:pPr>
+      <w:rPr>
+        <w:rFonts w:ascii="Wingdings" w:hAnsi="Wingdings" w:hint="default"/>
+      </w:rPr>
+    </w:lvl>
+    <w:lvl w:ilvl="3" w:tplc="08090001" w:tentative="1">
+      <w:start w:val="1"/>
+      <w:numFmt w:val="bullet"/>
+      <w:lvlText w:val=""/>
+      <w:lvlJc w:val="left"/>
+      <w:pPr>
+        <w:ind w:left="2880" w:hanging="360"/>
+      </w:pPr>
+      <w:rPr>
+        <w:rFonts w:ascii="Symbol" w:hAnsi="Symbol" w:hint="default"/>
+      </w:rPr>
+    </w:lvl>
+    <w:lvl w:ilvl="4" w:tplc="08090003" w:tentative="1">
+      <w:start w:val="1"/>
+      <w:numFmt w:val="bullet"/>
+      <w:lvlText w:val="o"/>
+      <w:lvlJc w:val="left"/>
+      <w:pPr>
+        <w:ind w:left="3600" w:hanging="360"/>
+      </w:pPr>
+      <w:rPr>
+        <w:rFonts w:ascii="Courier New" w:hAnsi="Courier New" w:cs="Courier New" w:hint="default"/>
+      </w:rPr>
+    </w:lvl>
+    <w:lvl w:ilvl="5" w:tplc="08090005" w:tentative="1">
+      <w:start w:val="1"/>
+      <w:numFmt w:val="bullet"/>
+      <w:lvlText w:val=""/>
+      <w:lvlJc w:val="left"/>
+      <w:pPr>
+        <w:ind w:left="4320" w:hanging="360"/>
+      </w:pPr>
+      <w:rPr>
+        <w:rFonts w:ascii="Wingdings" w:hAnsi="Wingdings" w:hint="default"/>
+      </w:rPr>
+    </w:lvl>
+    <w:lvl w:ilvl="6" w:tplc="08090001" w:tentative="1">
+      <w:start w:val="1"/>
+      <w:numFmt w:val="bullet"/>
+      <w:lvlText w:val=""/>
+      <w:lvlJc w:val="left"/>
+      <w:pPr>
+        <w:ind w:left="5040" w:hanging="360"/>
+      </w:pPr>
+      <w:rPr>
+        <w:rFonts w:ascii="Symbol" w:hAnsi="Symbol" w:hint="default"/>
+      </w:rPr>
+    </w:lvl>
+    <w:lvl w:ilvl="7" w:tplc="08090003" w:tentative="1">
+      <w:start w:val="1"/>
+      <w:numFmt w:val="bullet"/>
+      <w:lvlText w:val="o"/>
+      <w:lvlJc w:val="left"/>
+      <w:pPr>
+        <w:ind w:left="5760" w:hanging="360"/>
+      </w:pPr>
+      <w:rPr>
+        <w:rFonts w:ascii="Courier New" w:hAnsi="Courier New" w:cs="Courier New" w:hint="default"/>
+      </w:rPr>
+    </w:lvl>
+    <w:lvl w:ilvl="8" w:tplc="08090005" w:tentative="1">
+      <w:start w:val="1"/>
+      <w:numFmt w:val="bullet"/>
+      <w:lvlText w:val=""/>
+      <w:lvlJc w:val="left"/>
+      <w:pPr>
+        <w:ind w:left="6480" w:hanging="360"/>
+      </w:pPr>
+      <w:rPr>
+        <w:rFonts w:ascii="Wingdings" w:hAnsi="Wingdings" w:hint="default"/>
+      </w:rPr>
+    </w:lvl>
+  </w:abstractNum>
+  <w:abstractNum w:abstractNumId="3" w15:restartNumberingAfterBreak="0">
+    <w:nsid w:val="23413E60"/>
+    <w:multiLevelType w:val="hybridMultilevel"/>
+    <w:tmpl w:val="58E845CE"/>
+    <w:lvl w:ilvl="0" w:tplc="0809000B">
+      <w:start w:val="1"/>
+      <w:numFmt w:val="bullet"/>
+      <w:lvlText w:val=""/>
+      <w:lvlJc w:val="left"/>
+      <w:pPr>
+        <w:ind w:left="720" w:hanging="360"/>
+      </w:pPr>
+      <w:rPr>
+        <w:rFonts w:ascii="Wingdings" w:hAnsi="Wingdings" w:hint="default"/>
+      </w:rPr>
+    </w:lvl>
+    <w:lvl w:ilvl="1" w:tplc="08090003" w:tentative="1">
+      <w:start w:val="1"/>
+      <w:numFmt w:val="bullet"/>
+      <w:lvlText w:val="o"/>
+      <w:lvlJc w:val="left"/>
+      <w:pPr>
+        <w:ind w:left="1440" w:hanging="360"/>
+      </w:pPr>
+      <w:rPr>
+        <w:rFonts w:ascii="Courier New" w:hAnsi="Courier New" w:cs="Courier New" w:hint="default"/>
+      </w:rPr>
+    </w:lvl>
+    <w:lvl w:ilvl="2" w:tplc="08090005" w:tentative="1">
+      <w:start w:val="1"/>
+      <w:numFmt w:val="bullet"/>
+      <w:lvlText w:val=""/>
+      <w:lvlJc w:val="left"/>
+      <w:pPr>
+        <w:ind w:left="2160" w:hanging="360"/>
+      </w:pPr>
+      <w:rPr>
+        <w:rFonts w:ascii="Wingdings" w:hAnsi="Wingdings" w:hint="default"/>
+      </w:rPr>
+    </w:lvl>
+    <w:lvl w:ilvl="3" w:tplc="08090001" w:tentative="1">
+      <w:start w:val="1"/>
+      <w:numFmt w:val="bullet"/>
+      <w:lvlText w:val=""/>
+      <w:lvlJc w:val="left"/>
+      <w:pPr>
+        <w:ind w:left="2880" w:hanging="360"/>
+      </w:pPr>
+      <w:rPr>
+        <w:rFonts w:ascii="Symbol" w:hAnsi="Symbol" w:hint="default"/>
+      </w:rPr>
+    </w:lvl>
+    <w:lvl w:ilvl="4" w:tplc="08090003" w:tentative="1">
+      <w:start w:val="1"/>
+      <w:numFmt w:val="bullet"/>
+      <w:lvlText w:val="o"/>
+      <w:lvlJc w:val="left"/>
+      <w:pPr>
+        <w:ind w:left="3600" w:hanging="360"/>
+      </w:pPr>
+      <w:rPr>
+        <w:rFonts w:ascii="Courier New" w:hAnsi="Courier New" w:cs="Courier New" w:hint="default"/>
+      </w:rPr>
+    </w:lvl>
+    <w:lvl w:ilvl="5" w:tplc="08090005" w:tentative="1">
+      <w:start w:val="1"/>
+      <w:numFmt w:val="bullet"/>
+      <w:lvlText w:val=""/>
+      <w:lvlJc w:val="left"/>
+      <w:pPr>
+        <w:ind w:left="4320" w:hanging="360"/>
+      </w:pPr>
+      <w:rPr>
+        <w:rFonts w:ascii="Wingdings" w:hAnsi="Wingdings" w:hint="default"/>
+      </w:rPr>
+    </w:lvl>
+    <w:lvl w:ilvl="6" w:tplc="08090001" w:tentative="1">
+      <w:start w:val="1"/>
+      <w:numFmt w:val="bullet"/>
+      <w:lvlText w:val=""/>
+      <w:lvlJc w:val="left"/>
+      <w:pPr>
+        <w:ind w:left="5040" w:hanging="360"/>
+      </w:pPr>
+      <w:rPr>
+        <w:rFonts w:ascii="Symbol" w:hAnsi="Symbol" w:hint="default"/>
+      </w:rPr>
+    </w:lvl>
+    <w:lvl w:ilvl="7" w:tplc="08090003" w:tentative="1">
+      <w:start w:val="1"/>
+      <w:numFmt w:val="bullet"/>
+      <w:lvlText w:val="o"/>
+      <w:lvlJc w:val="left"/>
+      <w:pPr>
+        <w:ind w:left="5760" w:hanging="360"/>
+      </w:pPr>
+      <w:rPr>
+        <w:rFonts w:ascii="Courier New" w:hAnsi="Courier New" w:cs="Courier New" w:hint="default"/>
+      </w:rPr>
+    </w:lvl>
+    <w:lvl w:ilvl="8" w:tplc="08090005" w:tentative="1">
+      <w:start w:val="1"/>
+      <w:numFmt w:val="bullet"/>
+      <w:lvlText w:val=""/>
+      <w:lvlJc w:val="left"/>
+      <w:pPr>
+        <w:ind w:left="6480" w:hanging="360"/>
+      </w:pPr>
+      <w:rPr>
+        <w:rFonts w:ascii="Wingdings" w:hAnsi="Wingdings" w:hint="default"/>
+      </w:rPr>
+    </w:lvl>
+  </w:abstractNum>
+  <w:abstractNum w:abstractNumId="4" w15:restartNumberingAfterBreak="0">
     <w:nsid w:val="273C576B"/>
     <w:multiLevelType w:val="hybridMultilevel"/>
     <w:tmpl w:val="DE9E1574"/>
@@ -1416,7 +2773,120 @@
       </w:rPr>
     </w:lvl>
   </w:abstractNum>
-  <w:abstractNum w:abstractNumId="2" w15:restartNumberingAfterBreak="0">
+  <w:abstractNum w:abstractNumId="5" w15:restartNumberingAfterBreak="0">
+    <w:nsid w:val="399D783E"/>
+    <w:multiLevelType w:val="hybridMultilevel"/>
+    <w:tmpl w:val="8F3209C8"/>
+    <w:lvl w:ilvl="0" w:tplc="0809000B">
+      <w:start w:val="1"/>
+      <w:numFmt w:val="bullet"/>
+      <w:lvlText w:val=""/>
+      <w:lvlJc w:val="left"/>
+      <w:pPr>
+        <w:ind w:left="720" w:hanging="360"/>
+      </w:pPr>
+      <w:rPr>
+        <w:rFonts w:ascii="Wingdings" w:hAnsi="Wingdings" w:hint="default"/>
+      </w:rPr>
+    </w:lvl>
+    <w:lvl w:ilvl="1" w:tplc="08090003" w:tentative="1">
+      <w:start w:val="1"/>
+      <w:numFmt w:val="bullet"/>
+      <w:lvlText w:val="o"/>
+      <w:lvlJc w:val="left"/>
+      <w:pPr>
+        <w:ind w:left="1440" w:hanging="360"/>
+      </w:pPr>
+      <w:rPr>
+        <w:rFonts w:ascii="Courier New" w:hAnsi="Courier New" w:cs="Courier New" w:hint="default"/>
+      </w:rPr>
+    </w:lvl>
+    <w:lvl w:ilvl="2" w:tplc="08090005" w:tentative="1">
+      <w:start w:val="1"/>
+      <w:numFmt w:val="bullet"/>
+      <w:lvlText w:val=""/>
+      <w:lvlJc w:val="left"/>
+      <w:pPr>
+        <w:ind w:left="2160" w:hanging="360"/>
+      </w:pPr>
+      <w:rPr>
+        <w:rFonts w:ascii="Wingdings" w:hAnsi="Wingdings" w:hint="default"/>
+      </w:rPr>
+    </w:lvl>
+    <w:lvl w:ilvl="3" w:tplc="08090001" w:tentative="1">
+      <w:start w:val="1"/>
+      <w:numFmt w:val="bullet"/>
+      <w:lvlText w:val=""/>
+      <w:lvlJc w:val="left"/>
+      <w:pPr>
+        <w:ind w:left="2880" w:hanging="360"/>
+      </w:pPr>
+      <w:rPr>
+        <w:rFonts w:ascii="Symbol" w:hAnsi="Symbol" w:hint="default"/>
+      </w:rPr>
+    </w:lvl>
+    <w:lvl w:ilvl="4" w:tplc="08090003" w:tentative="1">
+      <w:start w:val="1"/>
+      <w:numFmt w:val="bullet"/>
+      <w:lvlText w:val="o"/>
+      <w:lvlJc w:val="left"/>
+      <w:pPr>
+        <w:ind w:left="3600" w:hanging="360"/>
+      </w:pPr>
+      <w:rPr>
+        <w:rFonts w:ascii="Courier New" w:hAnsi="Courier New" w:cs="Courier New" w:hint="default"/>
+      </w:rPr>
+    </w:lvl>
+    <w:lvl w:ilvl="5" w:tplc="08090005" w:tentative="1">
+      <w:start w:val="1"/>
+      <w:numFmt w:val="bullet"/>
+      <w:lvlText w:val=""/>
+      <w:lvlJc w:val="left"/>
+      <w:pPr>
+        <w:ind w:left="4320" w:hanging="360"/>
+      </w:pPr>
+      <w:rPr>
+        <w:rFonts w:ascii="Wingdings" w:hAnsi="Wingdings" w:hint="default"/>
+      </w:rPr>
+    </w:lvl>
+    <w:lvl w:ilvl="6" w:tplc="08090001" w:tentative="1">
+      <w:start w:val="1"/>
+      <w:numFmt w:val="bullet"/>
+      <w:lvlText w:val=""/>
+      <w:lvlJc w:val="left"/>
+      <w:pPr>
+        <w:ind w:left="5040" w:hanging="360"/>
+      </w:pPr>
+      <w:rPr>
+        <w:rFonts w:ascii="Symbol" w:hAnsi="Symbol" w:hint="default"/>
+      </w:rPr>
+    </w:lvl>
+    <w:lvl w:ilvl="7" w:tplc="08090003" w:tentative="1">
+      <w:start w:val="1"/>
+      <w:numFmt w:val="bullet"/>
+      <w:lvlText w:val="o"/>
+      <w:lvlJc w:val="left"/>
+      <w:pPr>
+        <w:ind w:left="5760" w:hanging="360"/>
+      </w:pPr>
+      <w:rPr>
+        <w:rFonts w:ascii="Courier New" w:hAnsi="Courier New" w:cs="Courier New" w:hint="default"/>
+      </w:rPr>
+    </w:lvl>
+    <w:lvl w:ilvl="8" w:tplc="08090005" w:tentative="1">
+      <w:start w:val="1"/>
+      <w:numFmt w:val="bullet"/>
+      <w:lvlText w:val=""/>
+      <w:lvlJc w:val="left"/>
+      <w:pPr>
+        <w:ind w:left="6480" w:hanging="360"/>
+      </w:pPr>
+      <w:rPr>
+        <w:rFonts w:ascii="Wingdings" w:hAnsi="Wingdings" w:hint="default"/>
+      </w:rPr>
+    </w:lvl>
+  </w:abstractNum>
+  <w:abstractNum w:abstractNumId="6" w15:restartNumberingAfterBreak="0">
     <w:nsid w:val="3F100F42"/>
     <w:multiLevelType w:val="hybridMultilevel"/>
     <w:tmpl w:val="F0D4B0DE"/>
@@ -1529,7 +2999,7 @@
       </w:rPr>
     </w:lvl>
   </w:abstractNum>
-  <w:abstractNum w:abstractNumId="3" w15:restartNumberingAfterBreak="0">
+  <w:abstractNum w:abstractNumId="7" w15:restartNumberingAfterBreak="0">
     <w:nsid w:val="43E55CE8"/>
     <w:multiLevelType w:val="hybridMultilevel"/>
     <w:tmpl w:val="0BBC9FEC"/>
@@ -1642,7 +3112,120 @@
       </w:rPr>
     </w:lvl>
   </w:abstractNum>
-  <w:abstractNum w:abstractNumId="4" w15:restartNumberingAfterBreak="0">
+  <w:abstractNum w:abstractNumId="8" w15:restartNumberingAfterBreak="0">
+    <w:nsid w:val="47E96C3D"/>
+    <w:multiLevelType w:val="hybridMultilevel"/>
+    <w:tmpl w:val="744C24DA"/>
+    <w:lvl w:ilvl="0" w:tplc="0809000B">
+      <w:start w:val="1"/>
+      <w:numFmt w:val="bullet"/>
+      <w:lvlText w:val=""/>
+      <w:lvlJc w:val="left"/>
+      <w:pPr>
+        <w:ind w:left="720" w:hanging="360"/>
+      </w:pPr>
+      <w:rPr>
+        <w:rFonts w:ascii="Wingdings" w:hAnsi="Wingdings" w:hint="default"/>
+      </w:rPr>
+    </w:lvl>
+    <w:lvl w:ilvl="1" w:tplc="08090003" w:tentative="1">
+      <w:start w:val="1"/>
+      <w:numFmt w:val="bullet"/>
+      <w:lvlText w:val="o"/>
+      <w:lvlJc w:val="left"/>
+      <w:pPr>
+        <w:ind w:left="1440" w:hanging="360"/>
+      </w:pPr>
+      <w:rPr>
+        <w:rFonts w:ascii="Courier New" w:hAnsi="Courier New" w:cs="Courier New" w:hint="default"/>
+      </w:rPr>
+    </w:lvl>
+    <w:lvl w:ilvl="2" w:tplc="08090005" w:tentative="1">
+      <w:start w:val="1"/>
+      <w:numFmt w:val="bullet"/>
+      <w:lvlText w:val=""/>
+      <w:lvlJc w:val="left"/>
+      <w:pPr>
+        <w:ind w:left="2160" w:hanging="360"/>
+      </w:pPr>
+      <w:rPr>
+        <w:rFonts w:ascii="Wingdings" w:hAnsi="Wingdings" w:hint="default"/>
+      </w:rPr>
+    </w:lvl>
+    <w:lvl w:ilvl="3" w:tplc="08090001" w:tentative="1">
+      <w:start w:val="1"/>
+      <w:numFmt w:val="bullet"/>
+      <w:lvlText w:val=""/>
+      <w:lvlJc w:val="left"/>
+      <w:pPr>
+        <w:ind w:left="2880" w:hanging="360"/>
+      </w:pPr>
+      <w:rPr>
+        <w:rFonts w:ascii="Symbol" w:hAnsi="Symbol" w:hint="default"/>
+      </w:rPr>
+    </w:lvl>
+    <w:lvl w:ilvl="4" w:tplc="08090003" w:tentative="1">
+      <w:start w:val="1"/>
+      <w:numFmt w:val="bullet"/>
+      <w:lvlText w:val="o"/>
+      <w:lvlJc w:val="left"/>
+      <w:pPr>
+        <w:ind w:left="3600" w:hanging="360"/>
+      </w:pPr>
+      <w:rPr>
+        <w:rFonts w:ascii="Courier New" w:hAnsi="Courier New" w:cs="Courier New" w:hint="default"/>
+      </w:rPr>
+    </w:lvl>
+    <w:lvl w:ilvl="5" w:tplc="08090005" w:tentative="1">
+      <w:start w:val="1"/>
+      <w:numFmt w:val="bullet"/>
+      <w:lvlText w:val=""/>
+      <w:lvlJc w:val="left"/>
+      <w:pPr>
+        <w:ind w:left="4320" w:hanging="360"/>
+      </w:pPr>
+      <w:rPr>
+        <w:rFonts w:ascii="Wingdings" w:hAnsi="Wingdings" w:hint="default"/>
+      </w:rPr>
+    </w:lvl>
+    <w:lvl w:ilvl="6" w:tplc="08090001" w:tentative="1">
+      <w:start w:val="1"/>
+      <w:numFmt w:val="bullet"/>
+      <w:lvlText w:val=""/>
+      <w:lvlJc w:val="left"/>
+      <w:pPr>
+        <w:ind w:left="5040" w:hanging="360"/>
+      </w:pPr>
+      <w:rPr>
+        <w:rFonts w:ascii="Symbol" w:hAnsi="Symbol" w:hint="default"/>
+      </w:rPr>
+    </w:lvl>
+    <w:lvl w:ilvl="7" w:tplc="08090003" w:tentative="1">
+      <w:start w:val="1"/>
+      <w:numFmt w:val="bullet"/>
+      <w:lvlText w:val="o"/>
+      <w:lvlJc w:val="left"/>
+      <w:pPr>
+        <w:ind w:left="5760" w:hanging="360"/>
+      </w:pPr>
+      <w:rPr>
+        <w:rFonts w:ascii="Courier New" w:hAnsi="Courier New" w:cs="Courier New" w:hint="default"/>
+      </w:rPr>
+    </w:lvl>
+    <w:lvl w:ilvl="8" w:tplc="08090005" w:tentative="1">
+      <w:start w:val="1"/>
+      <w:numFmt w:val="bullet"/>
+      <w:lvlText w:val=""/>
+      <w:lvlJc w:val="left"/>
+      <w:pPr>
+        <w:ind w:left="6480" w:hanging="360"/>
+      </w:pPr>
+      <w:rPr>
+        <w:rFonts w:ascii="Wingdings" w:hAnsi="Wingdings" w:hint="default"/>
+      </w:rPr>
+    </w:lvl>
+  </w:abstractNum>
+  <w:abstractNum w:abstractNumId="9" w15:restartNumberingAfterBreak="0">
     <w:nsid w:val="4CDB38B3"/>
     <w:multiLevelType w:val="hybridMultilevel"/>
     <w:tmpl w:val="D588572A"/>
@@ -1755,7 +3338,7 @@
       </w:rPr>
     </w:lvl>
   </w:abstractNum>
-  <w:abstractNum w:abstractNumId="5" w15:restartNumberingAfterBreak="0">
+  <w:abstractNum w:abstractNumId="10" w15:restartNumberingAfterBreak="0">
     <w:nsid w:val="58AF7619"/>
     <w:multiLevelType w:val="hybridMultilevel"/>
     <w:tmpl w:val="C158DB08"/>
@@ -1841,7 +3424,7 @@
       </w:pPr>
     </w:lvl>
   </w:abstractNum>
-  <w:abstractNum w:abstractNumId="6" w15:restartNumberingAfterBreak="0">
+  <w:abstractNum w:abstractNumId="11" w15:restartNumberingAfterBreak="0">
     <w:nsid w:val="71D83A99"/>
     <w:multiLevelType w:val="hybridMultilevel"/>
     <w:tmpl w:val="5FEC680C"/>
@@ -1954,26 +3537,157 @@
       </w:rPr>
     </w:lvl>
   </w:abstractNum>
+  <w:abstractNum w:abstractNumId="12" w15:restartNumberingAfterBreak="0">
+    <w:nsid w:val="73C34B60"/>
+    <w:multiLevelType w:val="hybridMultilevel"/>
+    <w:tmpl w:val="E6B2CA48"/>
+    <w:lvl w:ilvl="0" w:tplc="0809000B">
+      <w:start w:val="1"/>
+      <w:numFmt w:val="bullet"/>
+      <w:lvlText w:val=""/>
+      <w:lvlJc w:val="left"/>
+      <w:pPr>
+        <w:ind w:left="1080" w:hanging="360"/>
+      </w:pPr>
+      <w:rPr>
+        <w:rFonts w:ascii="Wingdings" w:hAnsi="Wingdings" w:hint="default"/>
+      </w:rPr>
+    </w:lvl>
+    <w:lvl w:ilvl="1" w:tplc="08090003" w:tentative="1">
+      <w:start w:val="1"/>
+      <w:numFmt w:val="bullet"/>
+      <w:lvlText w:val="o"/>
+      <w:lvlJc w:val="left"/>
+      <w:pPr>
+        <w:ind w:left="1800" w:hanging="360"/>
+      </w:pPr>
+      <w:rPr>
+        <w:rFonts w:ascii="Courier New" w:hAnsi="Courier New" w:cs="Courier New" w:hint="default"/>
+      </w:rPr>
+    </w:lvl>
+    <w:lvl w:ilvl="2" w:tplc="08090005" w:tentative="1">
+      <w:start w:val="1"/>
+      <w:numFmt w:val="bullet"/>
+      <w:lvlText w:val=""/>
+      <w:lvlJc w:val="left"/>
+      <w:pPr>
+        <w:ind w:left="2520" w:hanging="360"/>
+      </w:pPr>
+      <w:rPr>
+        <w:rFonts w:ascii="Wingdings" w:hAnsi="Wingdings" w:hint="default"/>
+      </w:rPr>
+    </w:lvl>
+    <w:lvl w:ilvl="3" w:tplc="08090001" w:tentative="1">
+      <w:start w:val="1"/>
+      <w:numFmt w:val="bullet"/>
+      <w:lvlText w:val=""/>
+      <w:lvlJc w:val="left"/>
+      <w:pPr>
+        <w:ind w:left="3240" w:hanging="360"/>
+      </w:pPr>
+      <w:rPr>
+        <w:rFonts w:ascii="Symbol" w:hAnsi="Symbol" w:hint="default"/>
+      </w:rPr>
+    </w:lvl>
+    <w:lvl w:ilvl="4" w:tplc="08090003" w:tentative="1">
+      <w:start w:val="1"/>
+      <w:numFmt w:val="bullet"/>
+      <w:lvlText w:val="o"/>
+      <w:lvlJc w:val="left"/>
+      <w:pPr>
+        <w:ind w:left="3960" w:hanging="360"/>
+      </w:pPr>
+      <w:rPr>
+        <w:rFonts w:ascii="Courier New" w:hAnsi="Courier New" w:cs="Courier New" w:hint="default"/>
+      </w:rPr>
+    </w:lvl>
+    <w:lvl w:ilvl="5" w:tplc="08090005" w:tentative="1">
+      <w:start w:val="1"/>
+      <w:numFmt w:val="bullet"/>
+      <w:lvlText w:val=""/>
+      <w:lvlJc w:val="left"/>
+      <w:pPr>
+        <w:ind w:left="4680" w:hanging="360"/>
+      </w:pPr>
+      <w:rPr>
+        <w:rFonts w:ascii="Wingdings" w:hAnsi="Wingdings" w:hint="default"/>
+      </w:rPr>
+    </w:lvl>
+    <w:lvl w:ilvl="6" w:tplc="08090001" w:tentative="1">
+      <w:start w:val="1"/>
+      <w:numFmt w:val="bullet"/>
+      <w:lvlText w:val=""/>
+      <w:lvlJc w:val="left"/>
+      <w:pPr>
+        <w:ind w:left="5400" w:hanging="360"/>
+      </w:pPr>
+      <w:rPr>
+        <w:rFonts w:ascii="Symbol" w:hAnsi="Symbol" w:hint="default"/>
+      </w:rPr>
+    </w:lvl>
+    <w:lvl w:ilvl="7" w:tplc="08090003" w:tentative="1">
+      <w:start w:val="1"/>
+      <w:numFmt w:val="bullet"/>
+      <w:lvlText w:val="o"/>
+      <w:lvlJc w:val="left"/>
+      <w:pPr>
+        <w:ind w:left="6120" w:hanging="360"/>
+      </w:pPr>
+      <w:rPr>
+        <w:rFonts w:ascii="Courier New" w:hAnsi="Courier New" w:cs="Courier New" w:hint="default"/>
+      </w:rPr>
+    </w:lvl>
+    <w:lvl w:ilvl="8" w:tplc="08090005" w:tentative="1">
+      <w:start w:val="1"/>
+      <w:numFmt w:val="bullet"/>
+      <w:lvlText w:val=""/>
+      <w:lvlJc w:val="left"/>
+      <w:pPr>
+        <w:ind w:left="6840" w:hanging="360"/>
+      </w:pPr>
+      <w:rPr>
+        <w:rFonts w:ascii="Wingdings" w:hAnsi="Wingdings" w:hint="default"/>
+      </w:rPr>
+    </w:lvl>
+  </w:abstractNum>
   <w:num w:numId="1">
-    <w:abstractNumId w:val="6"/>
+    <w:abstractNumId w:val="11"/>
   </w:num>
   <w:num w:numId="2">
-    <w:abstractNumId w:val="3"/>
+    <w:abstractNumId w:val="7"/>
   </w:num>
   <w:num w:numId="3">
-    <w:abstractNumId w:val="1"/>
+    <w:abstractNumId w:val="4"/>
   </w:num>
   <w:num w:numId="4">
-    <w:abstractNumId w:val="4"/>
+    <w:abstractNumId w:val="9"/>
   </w:num>
   <w:num w:numId="5">
-    <w:abstractNumId w:val="5"/>
+    <w:abstractNumId w:val="10"/>
   </w:num>
   <w:num w:numId="6">
-    <w:abstractNumId w:val="2"/>
+    <w:abstractNumId w:val="6"/>
   </w:num>
   <w:num w:numId="7">
     <w:abstractNumId w:val="0"/>
+  </w:num>
+  <w:num w:numId="8">
+    <w:abstractNumId w:val="3"/>
+  </w:num>
+  <w:num w:numId="9">
+    <w:abstractNumId w:val="12"/>
+  </w:num>
+  <w:num w:numId="10">
+    <w:abstractNumId w:val="2"/>
+  </w:num>
+  <w:num w:numId="11">
+    <w:abstractNumId w:val="1"/>
+  </w:num>
+  <w:num w:numId="12">
+    <w:abstractNumId w:val="5"/>
+  </w:num>
+  <w:num w:numId="13">
+    <w:abstractNumId w:val="8"/>
   </w:num>
 </w:numbering>
 </file>
@@ -2375,6 +4089,7 @@
   <w:style w:type="paragraph" w:default="1" w:styleId="Normal">
     <w:name w:val="Normal"/>
     <w:qFormat/>
+    <w:rsid w:val="00F636DF"/>
   </w:style>
   <w:style w:type="character" w:default="1" w:styleId="DefaultParagraphFont">
     <w:name w:val="Default Paragraph Font"/>
@@ -2413,6 +4128,29 @@
       <w:ind w:left="720"/>
       <w:contextualSpacing/>
     </w:pPr>
+  </w:style>
+  <w:style w:type="character" w:styleId="Hyperlink">
+    <w:name w:val="Hyperlink"/>
+    <w:basedOn w:val="DefaultParagraphFont"/>
+    <w:uiPriority w:val="99"/>
+    <w:unhideWhenUsed/>
+    <w:rsid w:val="00323E48"/>
+    <w:rPr>
+      <w:color w:val="0563C1" w:themeColor="hyperlink"/>
+      <w:u w:val="single"/>
+    </w:rPr>
+  </w:style>
+  <w:style w:type="character" w:styleId="UnresolvedMention">
+    <w:name w:val="Unresolved Mention"/>
+    <w:basedOn w:val="DefaultParagraphFont"/>
+    <w:uiPriority w:val="99"/>
+    <w:semiHidden/>
+    <w:unhideWhenUsed/>
+    <w:rsid w:val="00323E48"/>
+    <w:rPr>
+      <w:color w:val="808080"/>
+      <w:shd w:val="clear" w:color="auto" w:fill="E6E6E6"/>
+    </w:rPr>
   </w:style>
 </w:styles>
 </file>

</xml_diff>